<commit_message>
Revert "Merge branch 'dev' of https://github.com/charlesbkinser/4250Spring23TeamBOB into dev"
This reverts commit 8115dcb917b94c0c9fd8e901dba31c7e2a9f41e3, reversing
changes made to 404be42a4c73515f44b545a8ee7e8e41b2caebeb.
</commit_message>
<xml_diff>
--- a/Documentation/Documentation from Team 2/Sprint Backlog.docx
+++ b/Documentation/Documentation from Team 2/Sprint Backlog.docx
@@ -516,9 +516,11 @@
       <w:r>
         <w:t xml:space="preserve">This project is based </w:t>
       </w:r>
-      <w:r>
-        <w:t>off</w:t>
-      </w:r>
+      <w:proofErr w:type="gramStart"/>
+      <w:r>
+        <w:t>off of</w:t>
+      </w:r>
+      <w:proofErr w:type="gramEnd"/>
       <w:r>
         <w:t xml:space="preserve"> the ASP.NET MVC (Model-View-Controller). </w:t>
       </w:r>

</xml_diff>